<commit_message>
Cambios en guía de escala de grises
</commit_message>
<xml_diff>
--- a/Guías/04 - Histogramas RGB a partir de imágenes.docx
+++ b/Guías/04 - Histogramas RGB a partir de imágenes.docx
@@ -1,10 +1,11 @@
 
 <file path=word/document.xml><?xml version="1.0" encoding="utf-8"?>
-<w:document xmlns:wpc="http://schemas.microsoft.com/office/word/2010/wordprocessingCanvas" xmlns:cx="http://schemas.microsoft.com/office/drawing/2014/chartex" xmlns:mc="http://schemas.openxmlformats.org/markup-compatibility/2006" xmlns:o="urn:schemas-microsoft-com:office:office" xmlns:r="http://schemas.openxmlformats.org/officeDocument/2006/relationships" xmlns:m="http://schemas.openxmlformats.org/officeDocument/2006/math" xmlns:v="urn:schemas-microsoft-com:vml" xmlns:wp14="http://schemas.microsoft.com/office/word/2010/wordprocessingDrawing" xmlns:wp="http://schemas.openxmlformats.org/drawingml/2006/wordprocessingDrawing" xmlns:w10="urn:schemas-microsoft-com:office:word" xmlns:w="http://schemas.openxmlformats.org/wordprocessingml/2006/main" xmlns:w14="http://schemas.microsoft.com/office/word/2010/wordml" xmlns:w15="http://schemas.microsoft.com/office/word/2012/wordml" xmlns:w16se="http://schemas.microsoft.com/office/word/2015/wordml/symex" xmlns:wpg="http://schemas.microsoft.com/office/word/2010/wordprocessingGroup" xmlns:wpi="http://schemas.microsoft.com/office/word/2010/wordprocessingInk" xmlns:wne="http://schemas.microsoft.com/office/word/2006/wordml" xmlns:wps="http://schemas.microsoft.com/office/word/2010/wordprocessingShape" mc:Ignorable="w14 w15 w16se wp14">
+<w:document xmlns:wpc="http://schemas.microsoft.com/office/word/2010/wordprocessingCanvas" xmlns:cx="http://schemas.microsoft.com/office/drawing/2014/chartex" xmlns:cx1="http://schemas.microsoft.com/office/drawing/2015/9/8/chartex" xmlns:cx2="http://schemas.microsoft.com/office/drawing/2015/10/21/chartex" xmlns:cx3="http://schemas.microsoft.com/office/drawing/2016/5/9/chartex" xmlns:cx4="http://schemas.microsoft.com/office/drawing/2016/5/10/chartex" xmlns:cx5="http://schemas.microsoft.com/office/drawing/2016/5/11/chartex" xmlns:cx6="http://schemas.microsoft.com/office/drawing/2016/5/12/chartex" xmlns:cx7="http://schemas.microsoft.com/office/drawing/2016/5/13/chartex" xmlns:cx8="http://schemas.microsoft.com/office/drawing/2016/5/14/chartex" xmlns:mc="http://schemas.openxmlformats.org/markup-compatibility/2006" xmlns:aink="http://schemas.microsoft.com/office/drawing/2016/ink" xmlns:am3d="http://schemas.microsoft.com/office/drawing/2017/model3d" xmlns:o="urn:schemas-microsoft-com:office:office" xmlns:r="http://schemas.openxmlformats.org/officeDocument/2006/relationships" xmlns:m="http://schemas.openxmlformats.org/officeDocument/2006/math" xmlns:v="urn:schemas-microsoft-com:vml" xmlns:wp14="http://schemas.microsoft.com/office/word/2010/wordprocessingDrawing" xmlns:wp="http://schemas.openxmlformats.org/drawingml/2006/wordprocessingDrawing" xmlns:w10="urn:schemas-microsoft-com:office:word" xmlns:w="http://schemas.openxmlformats.org/wordprocessingml/2006/main" xmlns:w14="http://schemas.microsoft.com/office/word/2010/wordml" xmlns:w15="http://schemas.microsoft.com/office/word/2012/wordml" xmlns:w16cid="http://schemas.microsoft.com/office/word/2016/wordml/cid" xmlns:w16se="http://schemas.microsoft.com/office/word/2015/wordml/symex" xmlns:wpg="http://schemas.microsoft.com/office/word/2010/wordprocessingGroup" xmlns:wpi="http://schemas.microsoft.com/office/word/2010/wordprocessingInk" xmlns:wne="http://schemas.microsoft.com/office/word/2006/wordml" xmlns:wps="http://schemas.microsoft.com/office/word/2010/wordprocessingShape" mc:Ignorable="w14 w15 w16se w16cid wp14">
   <w:body>
     <w:p>
       <w:pPr>
         <w:rPr>
+          <w:bCs/>
           <w:sz w:val="24"/>
           <w:szCs w:val="24"/>
         </w:rPr>
@@ -15,6 +16,55 @@
           <w:sz w:val="24"/>
           <w:szCs w:val="24"/>
         </w:rPr>
+        <w:t>Teoría</w:t>
+      </w:r>
+      <w:r>
+        <w:rPr>
+          <w:b/>
+          <w:sz w:val="24"/>
+          <w:szCs w:val="24"/>
+        </w:rPr>
+        <w:t>:</w:t>
+      </w:r>
+      <w:r>
+        <w:rPr>
+          <w:b/>
+          <w:sz w:val="24"/>
+          <w:szCs w:val="24"/>
+        </w:rPr>
+        <w:t xml:space="preserve"> </w:t>
+      </w:r>
+      <w:r>
+        <w:rPr>
+          <w:bCs/>
+          <w:sz w:val="24"/>
+          <w:szCs w:val="24"/>
+        </w:rPr>
+        <w:t>Las imágenes digitales están compuestas por píxeles, cada uno de estos tiene tres canales de colores que son Red, Green y Blue, de ahí la notación “RGB”. Los canales toman un valor entre 0 y 255 donde el 0 indica un valor más oscuro y el 255 uno más claro.</w:t>
+      </w:r>
+    </w:p>
+    <w:p>
+      <w:pPr>
+        <w:rPr>
+          <w:b/>
+          <w:sz w:val="24"/>
+          <w:szCs w:val="24"/>
+        </w:rPr>
+      </w:pPr>
+    </w:p>
+    <w:p>
+      <w:pPr>
+        <w:rPr>
+          <w:sz w:val="24"/>
+          <w:szCs w:val="24"/>
+        </w:rPr>
+      </w:pPr>
+      <w:r>
+        <w:rPr>
+          <w:b/>
+          <w:sz w:val="24"/>
+          <w:szCs w:val="24"/>
+        </w:rPr>
         <w:t xml:space="preserve">Objetivo: </w:t>
       </w:r>
       <w:r>
@@ -53,6 +103,168 @@
       <w:r>
         <w:rPr>
           <w:b/>
+          <w:noProof/>
+          <w:sz w:val="24"/>
+          <w:szCs w:val="24"/>
+        </w:rPr>
+        <w:drawing>
+          <wp:inline distT="0" distB="0" distL="0" distR="0">
+            <wp:extent cx="5610225" cy="4362450"/>
+            <wp:effectExtent l="0" t="0" r="9525" b="0"/>
+            <wp:docPr id="1" name="Picture 1"/>
+            <wp:cNvGraphicFramePr>
+              <a:graphicFrameLocks xmlns:a="http://schemas.openxmlformats.org/drawingml/2006/main" noChangeAspect="1"/>
+            </wp:cNvGraphicFramePr>
+            <a:graphic xmlns:a="http://schemas.openxmlformats.org/drawingml/2006/main">
+              <a:graphicData uri="http://schemas.openxmlformats.org/drawingml/2006/picture">
+                <pic:pic xmlns:pic="http://schemas.openxmlformats.org/drawingml/2006/picture">
+                  <pic:nvPicPr>
+                    <pic:cNvPr id="0" name="Picture 10"/>
+                    <pic:cNvPicPr>
+                      <a:picLocks noChangeAspect="1" noChangeArrowheads="1"/>
+                    </pic:cNvPicPr>
+                  </pic:nvPicPr>
+                  <pic:blipFill>
+                    <a:blip r:embed="rId5">
+                      <a:extLst>
+                        <a:ext uri="{28A0092B-C50C-407E-A947-70E740481C1C}">
+                          <a14:useLocalDpi xmlns:a14="http://schemas.microsoft.com/office/drawing/2010/main" val="0"/>
+                        </a:ext>
+                      </a:extLst>
+                    </a:blip>
+                    <a:srcRect/>
+                    <a:stretch>
+                      <a:fillRect/>
+                    </a:stretch>
+                  </pic:blipFill>
+                  <pic:spPr bwMode="auto">
+                    <a:xfrm>
+                      <a:off x="0" y="0"/>
+                      <a:ext cx="5610225" cy="4362450"/>
+                    </a:xfrm>
+                    <a:prstGeom prst="rect">
+                      <a:avLst/>
+                    </a:prstGeom>
+                    <a:noFill/>
+                    <a:ln>
+                      <a:noFill/>
+                    </a:ln>
+                  </pic:spPr>
+                </pic:pic>
+              </a:graphicData>
+            </a:graphic>
+          </wp:inline>
+        </w:drawing>
+      </w:r>
+    </w:p>
+    <w:p>
+      <w:pPr>
+        <w:rPr>
+          <w:sz w:val="24"/>
+          <w:szCs w:val="24"/>
+        </w:rPr>
+      </w:pPr>
+    </w:p>
+    <w:p>
+      <w:pPr>
+        <w:rPr>
+          <w:sz w:val="24"/>
+          <w:szCs w:val="24"/>
+        </w:rPr>
+      </w:pPr>
+    </w:p>
+    <w:p>
+      <w:pPr>
+        <w:rPr>
+          <w:sz w:val="24"/>
+          <w:szCs w:val="24"/>
+        </w:rPr>
+      </w:pPr>
+      <w:bookmarkStart w:id="0" w:name="_GoBack"/>
+      <w:bookmarkEnd w:id="0"/>
+    </w:p>
+    <w:p>
+      <w:pPr>
+        <w:rPr>
+          <w:b/>
+          <w:sz w:val="24"/>
+          <w:szCs w:val="24"/>
+        </w:rPr>
+      </w:pPr>
+    </w:p>
+    <w:p>
+      <w:pPr>
+        <w:rPr>
+          <w:b/>
+          <w:sz w:val="24"/>
+          <w:szCs w:val="24"/>
+        </w:rPr>
+      </w:pPr>
+    </w:p>
+    <w:p>
+      <w:pPr>
+        <w:rPr>
+          <w:b/>
+          <w:sz w:val="24"/>
+          <w:szCs w:val="24"/>
+        </w:rPr>
+      </w:pPr>
+      <w:r>
+        <w:rPr>
+          <w:b/>
+          <w:sz w:val="24"/>
+          <w:szCs w:val="24"/>
+        </w:rPr>
+        <w:t>Desarrollo</w:t>
+      </w:r>
+    </w:p>
+    <w:p>
+      <w:pPr>
+        <w:tabs>
+          <w:tab w:val="left" w:pos="2292"/>
+        </w:tabs>
+        <w:rPr>
+          <w:sz w:val="24"/>
+          <w:szCs w:val="24"/>
+        </w:rPr>
+      </w:pPr>
+    </w:p>
+    <w:p>
+      <w:pPr>
+        <w:pStyle w:val="ListParagraph"/>
+        <w:numPr>
+          <w:ilvl w:val="0"/>
+          <w:numId w:val="1"/>
+        </w:numPr>
+        <w:tabs>
+          <w:tab w:val="left" w:pos="2292"/>
+        </w:tabs>
+        <w:rPr>
+          <w:sz w:val="24"/>
+          <w:szCs w:val="24"/>
+        </w:rPr>
+      </w:pPr>
+      <w:r>
+        <w:rPr>
+          <w:sz w:val="24"/>
+          <w:szCs w:val="24"/>
+        </w:rPr>
+        <w:t>Importe las librerías a usar</w:t>
+      </w:r>
+    </w:p>
+    <w:p>
+      <w:pPr>
+        <w:pStyle w:val="ListParagraph"/>
+        <w:tabs>
+          <w:tab w:val="left" w:pos="2292"/>
+        </w:tabs>
+        <w:rPr>
+          <w:sz w:val="24"/>
+          <w:szCs w:val="24"/>
+        </w:rPr>
+      </w:pPr>
+      <w:r>
+        <w:rPr>
           <w:sz w:val="24"/>
           <w:szCs w:val="24"/>
         </w:rPr>
@@ -76,64 +288,104 @@
             <v:path o:extrusionok="f" gradientshapeok="t" o:connecttype="rect"/>
             <o:lock v:ext="edit" aspectratio="t"/>
           </v:shapetype>
-          <v:shape id="_x0000_i1025" type="#_x0000_t75" style="width:441.6pt;height:451.8pt">
-            <v:imagedata r:id="rId5" o:title="pixeles"/>
+          <v:shape id="_x0000_i1026" type="#_x0000_t75" style="width:441.75pt;height:35.25pt">
+            <v:imagedata r:id="rId6" o:title="pixeles"/>
           </v:shape>
         </w:pict>
       </w:r>
     </w:p>
     <w:p>
       <w:pPr>
-        <w:rPr>
-          <w:sz w:val="24"/>
-          <w:szCs w:val="24"/>
-        </w:rPr>
-      </w:pPr>
-    </w:p>
-    <w:p>
-      <w:pPr>
-        <w:rPr>
-          <w:sz w:val="24"/>
-          <w:szCs w:val="24"/>
-        </w:rPr>
-      </w:pPr>
-    </w:p>
-    <w:p>
-      <w:pPr>
-        <w:rPr>
-          <w:sz w:val="24"/>
-          <w:szCs w:val="24"/>
-        </w:rPr>
-      </w:pPr>
-    </w:p>
-    <w:p>
-      <w:pPr>
-        <w:tabs>
-          <w:tab w:val="left" w:pos="2292"/>
-        </w:tabs>
-        <w:rPr>
-          <w:sz w:val="24"/>
-          <w:szCs w:val="24"/>
-        </w:rPr>
-      </w:pPr>
-      <w:r>
-        <w:rPr>
-          <w:sz w:val="24"/>
-          <w:szCs w:val="24"/>
-        </w:rPr>
-        <w:tab/>
-      </w:r>
-    </w:p>
-    <w:p>
-      <w:pPr>
-        <w:tabs>
-          <w:tab w:val="left" w:pos="2292"/>
-        </w:tabs>
-        <w:rPr>
-          <w:sz w:val="24"/>
-          <w:szCs w:val="24"/>
-        </w:rPr>
-      </w:pPr>
+        <w:pStyle w:val="ListParagraph"/>
+        <w:tabs>
+          <w:tab w:val="left" w:pos="2460"/>
+        </w:tabs>
+        <w:rPr>
+          <w:i/>
+          <w:sz w:val="24"/>
+          <w:szCs w:val="24"/>
+        </w:rPr>
+      </w:pPr>
+      <w:r>
+        <w:rPr>
+          <w:i/>
+          <w:sz w:val="24"/>
+          <w:szCs w:val="24"/>
+        </w:rPr>
+        <w:t xml:space="preserve">Si no tiene </w:t>
+      </w:r>
+      <w:proofErr w:type="spellStart"/>
+      <w:r>
+        <w:rPr>
+          <w:i/>
+          <w:sz w:val="24"/>
+          <w:szCs w:val="24"/>
+        </w:rPr>
+        <w:t>matplotlib</w:t>
+      </w:r>
+      <w:proofErr w:type="spellEnd"/>
+      <w:r>
+        <w:rPr>
+          <w:i/>
+          <w:sz w:val="24"/>
+          <w:szCs w:val="24"/>
+        </w:rPr>
+        <w:t xml:space="preserve"> instalado, tiene que abrir una ventana de comandos y escribir “</w:t>
+      </w:r>
+      <w:proofErr w:type="spellStart"/>
+      <w:r>
+        <w:rPr>
+          <w:i/>
+          <w:sz w:val="24"/>
+          <w:szCs w:val="24"/>
+        </w:rPr>
+        <w:t>pip</w:t>
+      </w:r>
+      <w:proofErr w:type="spellEnd"/>
+      <w:r>
+        <w:rPr>
+          <w:i/>
+          <w:sz w:val="24"/>
+          <w:szCs w:val="24"/>
+        </w:rPr>
+        <w:t xml:space="preserve"> </w:t>
+      </w:r>
+      <w:proofErr w:type="spellStart"/>
+      <w:r>
+        <w:rPr>
+          <w:i/>
+          <w:sz w:val="24"/>
+          <w:szCs w:val="24"/>
+        </w:rPr>
+        <w:t>install</w:t>
+      </w:r>
+      <w:proofErr w:type="spellEnd"/>
+      <w:r>
+        <w:rPr>
+          <w:i/>
+          <w:sz w:val="24"/>
+          <w:szCs w:val="24"/>
+        </w:rPr>
+        <w:t xml:space="preserve"> </w:t>
+      </w:r>
+      <w:proofErr w:type="spellStart"/>
+      <w:r>
+        <w:rPr>
+          <w:i/>
+          <w:sz w:val="24"/>
+          <w:szCs w:val="24"/>
+        </w:rPr>
+        <w:t>matplotlib</w:t>
+      </w:r>
+      <w:proofErr w:type="spellEnd"/>
+      <w:r>
+        <w:rPr>
+          <w:i/>
+          <w:sz w:val="24"/>
+          <w:szCs w:val="24"/>
+        </w:rPr>
+        <w:t>”</w:t>
+      </w:r>
     </w:p>
     <w:p>
       <w:pPr>
@@ -143,27 +395,26 @@
           <w:numId w:val="1"/>
         </w:numPr>
         <w:tabs>
-          <w:tab w:val="left" w:pos="2292"/>
-        </w:tabs>
-        <w:rPr>
-          <w:sz w:val="24"/>
-          <w:szCs w:val="24"/>
-        </w:rPr>
-      </w:pPr>
-      <w:r>
-        <w:rPr>
-          <w:sz w:val="24"/>
-          <w:szCs w:val="24"/>
-        </w:rPr>
-        <w:lastRenderedPageBreak/>
-        <w:t>Importe las librerías a usar</w:t>
-      </w:r>
-    </w:p>
-    <w:p>
-      <w:pPr>
-        <w:pStyle w:val="ListParagraph"/>
-        <w:tabs>
-          <w:tab w:val="left" w:pos="2292"/>
+          <w:tab w:val="left" w:pos="2460"/>
+        </w:tabs>
+        <w:rPr>
+          <w:sz w:val="24"/>
+          <w:szCs w:val="24"/>
+        </w:rPr>
+      </w:pPr>
+      <w:r>
+        <w:rPr>
+          <w:sz w:val="24"/>
+          <w:szCs w:val="24"/>
+        </w:rPr>
+        <w:t>Cree la clase de la ventana donde irá todo</w:t>
+      </w:r>
+    </w:p>
+    <w:p>
+      <w:pPr>
+        <w:pStyle w:val="ListParagraph"/>
+        <w:tabs>
+          <w:tab w:val="left" w:pos="2460"/>
         </w:tabs>
         <w:rPr>
           <w:sz w:val="24"/>
@@ -176,88 +427,30 @@
           <w:szCs w:val="24"/>
         </w:rPr>
         <w:pict>
-          <v:shape id="_x0000_i1026" type="#_x0000_t75" style="width:441.6pt;height:35.4pt">
-            <v:imagedata r:id="rId6" o:title="pixeles"/>
+          <v:shape id="_x0000_i1027" type="#_x0000_t75" style="width:441.75pt;height:2in">
+            <v:imagedata r:id="rId7" o:title="pixeles"/>
           </v:shape>
         </w:pict>
       </w:r>
-    </w:p>
-    <w:p>
-      <w:pPr>
-        <w:pStyle w:val="ListParagraph"/>
-        <w:tabs>
-          <w:tab w:val="left" w:pos="2460"/>
-        </w:tabs>
-        <w:rPr>
-          <w:i/>
-          <w:sz w:val="24"/>
-          <w:szCs w:val="24"/>
-        </w:rPr>
-      </w:pPr>
-      <w:r>
-        <w:rPr>
-          <w:i/>
-          <w:sz w:val="24"/>
-          <w:szCs w:val="24"/>
-        </w:rPr>
-        <w:t xml:space="preserve">Si no tiene </w:t>
-      </w:r>
-      <w:proofErr w:type="spellStart"/>
-      <w:r>
-        <w:rPr>
-          <w:i/>
-          <w:sz w:val="24"/>
-          <w:szCs w:val="24"/>
-        </w:rPr>
-        <w:t>matplotlib</w:t>
-      </w:r>
-      <w:proofErr w:type="spellEnd"/>
-      <w:r>
-        <w:rPr>
-          <w:i/>
-          <w:sz w:val="24"/>
-          <w:szCs w:val="24"/>
-        </w:rPr>
-        <w:t xml:space="preserve"> instalado, tiene que abrir una ventana de comandos y escribir “</w:t>
-      </w:r>
-      <w:proofErr w:type="spellStart"/>
-      <w:r>
-        <w:rPr>
-          <w:i/>
-          <w:sz w:val="24"/>
-          <w:szCs w:val="24"/>
-        </w:rPr>
-        <w:t>pip</w:t>
-      </w:r>
-      <w:proofErr w:type="spellEnd"/>
-      <w:r>
-        <w:rPr>
-          <w:i/>
+      <w:r>
+        <w:rPr>
           <w:sz w:val="24"/>
           <w:szCs w:val="24"/>
         </w:rPr>
         <w:t xml:space="preserve"> </w:t>
       </w:r>
-      <w:proofErr w:type="spellStart"/>
-      <w:r>
-        <w:rPr>
-          <w:i/>
-          <w:sz w:val="24"/>
-          <w:szCs w:val="24"/>
-        </w:rPr>
-        <w:t>install</w:t>
-      </w:r>
-      <w:proofErr w:type="spellEnd"/>
-      <w:r>
-        <w:rPr>
-          <w:i/>
-          <w:sz w:val="24"/>
-          <w:szCs w:val="24"/>
-        </w:rPr>
-        <w:t xml:space="preserve"> matplotlib”</w:t>
-      </w:r>
-      <w:bookmarkStart w:id="0" w:name="_GoBack"/>
-      <w:bookmarkEnd w:id="0"/>
+    </w:p>
+    <w:p>
+      <w:pPr>
+        <w:pStyle w:val="ListParagraph"/>
+        <w:tabs>
+          <w:tab w:val="left" w:pos="1572"/>
+        </w:tabs>
+        <w:rPr>
+          <w:sz w:val="24"/>
+          <w:szCs w:val="24"/>
+        </w:rPr>
+      </w:pPr>
     </w:p>
     <w:p>
       <w:pPr>
@@ -267,26 +460,42 @@
           <w:numId w:val="1"/>
         </w:numPr>
         <w:tabs>
-          <w:tab w:val="left" w:pos="2460"/>
-        </w:tabs>
-        <w:rPr>
-          <w:sz w:val="24"/>
-          <w:szCs w:val="24"/>
-        </w:rPr>
-      </w:pPr>
-      <w:r>
-        <w:rPr>
-          <w:sz w:val="24"/>
-          <w:szCs w:val="24"/>
-        </w:rPr>
-        <w:t>Cree la clase de la ventana donde irá todo</w:t>
-      </w:r>
-    </w:p>
-    <w:p>
-      <w:pPr>
-        <w:pStyle w:val="ListParagraph"/>
-        <w:tabs>
-          <w:tab w:val="left" w:pos="2460"/>
+          <w:tab w:val="left" w:pos="1572"/>
+        </w:tabs>
+        <w:rPr>
+          <w:sz w:val="24"/>
+          <w:szCs w:val="24"/>
+        </w:rPr>
+      </w:pPr>
+      <w:r>
+        <w:rPr>
+          <w:sz w:val="24"/>
+          <w:szCs w:val="24"/>
+        </w:rPr>
+        <w:t xml:space="preserve">Dentro de la misma función </w:t>
+      </w:r>
+      <w:proofErr w:type="spellStart"/>
+      <w:r>
+        <w:rPr>
+          <w:sz w:val="24"/>
+          <w:szCs w:val="24"/>
+        </w:rPr>
+        <w:t>InitUI</w:t>
+      </w:r>
+      <w:proofErr w:type="spellEnd"/>
+      <w:r>
+        <w:rPr>
+          <w:sz w:val="24"/>
+          <w:szCs w:val="24"/>
+        </w:rPr>
+        <w:t xml:space="preserve"> cree los botones para cargar la imagen y los histogramas de REG, GREEN y BLUE</w:t>
+      </w:r>
+    </w:p>
+    <w:p>
+      <w:pPr>
+        <w:pStyle w:val="ListParagraph"/>
+        <w:tabs>
+          <w:tab w:val="left" w:pos="1572"/>
         </w:tabs>
         <w:rPr>
           <w:sz w:val="24"/>
@@ -299,30 +508,101 @@
           <w:szCs w:val="24"/>
         </w:rPr>
         <w:pict>
-          <v:shape id="_x0000_i1027" type="#_x0000_t75" style="width:441.6pt;height:2in">
-            <v:imagedata r:id="rId7" o:title="pixeles"/>
+          <v:shape id="_x0000_i1028" type="#_x0000_t75" style="width:441.75pt;height:324.75pt">
+            <v:imagedata r:id="rId8" o:title="pixeles"/>
           </v:shape>
         </w:pict>
       </w:r>
-      <w:r>
-        <w:rPr>
-          <w:sz w:val="24"/>
-          <w:szCs w:val="24"/>
-        </w:rPr>
-        <w:t xml:space="preserve"> </w:t>
-      </w:r>
-    </w:p>
-    <w:p>
-      <w:pPr>
-        <w:pStyle w:val="ListParagraph"/>
-        <w:tabs>
-          <w:tab w:val="left" w:pos="1572"/>
-        </w:tabs>
-        <w:rPr>
-          <w:sz w:val="24"/>
-          <w:szCs w:val="24"/>
-        </w:rPr>
-      </w:pPr>
+    </w:p>
+    <w:p>
+      <w:pPr>
+        <w:tabs>
+          <w:tab w:val="left" w:pos="2112"/>
+        </w:tabs>
+        <w:ind w:left="708"/>
+        <w:rPr>
+          <w:i/>
+        </w:rPr>
+      </w:pPr>
+      <w:r>
+        <w:rPr>
+          <w:i/>
+        </w:rPr>
+        <w:lastRenderedPageBreak/>
+        <w:t>Note que todos los botones están asociados a sus funciones respectivas (</w:t>
+      </w:r>
+      <w:proofErr w:type="spellStart"/>
+      <w:proofErr w:type="gramStart"/>
+      <w:r>
+        <w:rPr>
+          <w:i/>
+        </w:rPr>
+        <w:t>onBrowse</w:t>
+      </w:r>
+      <w:proofErr w:type="spellEnd"/>
+      <w:r>
+        <w:rPr>
+          <w:i/>
+        </w:rPr>
+        <w:t xml:space="preserve">,   </w:t>
+      </w:r>
+      <w:proofErr w:type="spellStart"/>
+      <w:proofErr w:type="gramEnd"/>
+      <w:r>
+        <w:rPr>
+          <w:i/>
+        </w:rPr>
+        <w:t>reemplazaRed</w:t>
+      </w:r>
+      <w:proofErr w:type="spellEnd"/>
+      <w:r>
+        <w:rPr>
+          <w:i/>
+        </w:rPr>
+        <w:t xml:space="preserve">, </w:t>
+      </w:r>
+      <w:proofErr w:type="spellStart"/>
+      <w:r>
+        <w:rPr>
+          <w:i/>
+        </w:rPr>
+        <w:t>reemplazaBlue</w:t>
+      </w:r>
+      <w:proofErr w:type="spellEnd"/>
+      <w:r>
+        <w:rPr>
+          <w:i/>
+        </w:rPr>
+        <w:t xml:space="preserve"> y </w:t>
+      </w:r>
+      <w:proofErr w:type="spellStart"/>
+      <w:r>
+        <w:rPr>
+          <w:i/>
+        </w:rPr>
+        <w:t>reemplazaGreen</w:t>
+      </w:r>
+      <w:proofErr w:type="spellEnd"/>
+      <w:r>
+        <w:rPr>
+          <w:i/>
+        </w:rPr>
+        <w:t xml:space="preserve">), además todos son agregados al </w:t>
+      </w:r>
+      <w:proofErr w:type="spellStart"/>
+      <w:r>
+        <w:rPr>
+          <w:i/>
+        </w:rPr>
+        <w:t>sizer</w:t>
+      </w:r>
+      <w:proofErr w:type="spellEnd"/>
+      <w:r>
+        <w:rPr>
+          <w:i/>
+        </w:rPr>
+        <w:t>.</w:t>
+      </w:r>
     </w:p>
     <w:p>
       <w:pPr>
@@ -332,19 +612,19 @@
           <w:numId w:val="1"/>
         </w:numPr>
         <w:tabs>
-          <w:tab w:val="left" w:pos="1572"/>
-        </w:tabs>
-        <w:rPr>
-          <w:sz w:val="24"/>
-          <w:szCs w:val="24"/>
-        </w:rPr>
-      </w:pPr>
-      <w:r>
-        <w:rPr>
-          <w:sz w:val="24"/>
-          <w:szCs w:val="24"/>
-        </w:rPr>
-        <w:t xml:space="preserve">Dentro de la misma función </w:t>
+          <w:tab w:val="left" w:pos="2112"/>
+        </w:tabs>
+        <w:rPr>
+          <w:sz w:val="24"/>
+          <w:szCs w:val="24"/>
+        </w:rPr>
+      </w:pPr>
+      <w:r>
+        <w:rPr>
+          <w:sz w:val="24"/>
+          <w:szCs w:val="24"/>
+        </w:rPr>
+        <w:t xml:space="preserve">Aún dentro de </w:t>
       </w:r>
       <w:proofErr w:type="spellStart"/>
       <w:r>
@@ -360,14 +640,14 @@
           <w:sz w:val="24"/>
           <w:szCs w:val="24"/>
         </w:rPr>
-        <w:t xml:space="preserve"> cree los botones para cargar la imagen y los histogramas de REG, GREEN y BLUE</w:t>
-      </w:r>
-    </w:p>
-    <w:p>
-      <w:pPr>
-        <w:pStyle w:val="ListParagraph"/>
-        <w:tabs>
-          <w:tab w:val="left" w:pos="1572"/>
+        <w:t xml:space="preserve"> cree el marco para la imagen y el histograma de ejemplo</w:t>
+      </w:r>
+    </w:p>
+    <w:p>
+      <w:pPr>
+        <w:pStyle w:val="ListParagraph"/>
+        <w:tabs>
+          <w:tab w:val="left" w:pos="2112"/>
         </w:tabs>
         <w:rPr>
           <w:sz w:val="24"/>
@@ -380,102 +660,13 @@
           <w:szCs w:val="24"/>
         </w:rPr>
         <w:pict>
-          <v:shape id="_x0000_i1028" type="#_x0000_t75" style="width:441.6pt;height:325.2pt">
-            <v:imagedata r:id="rId8" o:title="pixeles"/>
+          <v:shape id="_x0000_i1029" type="#_x0000_t75" style="width:441.75pt;height:175.5pt">
+            <v:imagedata r:id="rId9" o:title="pixeles"/>
           </v:shape>
         </w:pict>
       </w:r>
     </w:p>
-    <w:p>
-      <w:pPr>
-        <w:tabs>
-          <w:tab w:val="left" w:pos="2112"/>
-        </w:tabs>
-        <w:ind w:left="708"/>
-        <w:rPr>
-          <w:i/>
-        </w:rPr>
-      </w:pPr>
-      <w:r>
-        <w:rPr>
-          <w:i/>
-        </w:rPr>
-        <w:lastRenderedPageBreak/>
-        <w:t>Note que todos los botones están asociados a sus funciones respectivas (</w:t>
-      </w:r>
-      <w:proofErr w:type="spellStart"/>
-      <w:proofErr w:type="gramStart"/>
-      <w:r>
-        <w:rPr>
-          <w:i/>
-        </w:rPr>
-        <w:t>onBrowse</w:t>
-      </w:r>
-      <w:proofErr w:type="spellEnd"/>
-      <w:r>
-        <w:rPr>
-          <w:i/>
-        </w:rPr>
-        <w:t xml:space="preserve">,   </w:t>
-      </w:r>
-      <w:proofErr w:type="spellStart"/>
-      <w:proofErr w:type="gramEnd"/>
-      <w:r>
-        <w:rPr>
-          <w:i/>
-        </w:rPr>
-        <w:t>reemplazaRed</w:t>
-      </w:r>
-      <w:proofErr w:type="spellEnd"/>
-      <w:r>
-        <w:rPr>
-          <w:i/>
-        </w:rPr>
-        <w:t xml:space="preserve">, </w:t>
-      </w:r>
-      <w:proofErr w:type="spellStart"/>
-      <w:r>
-        <w:rPr>
-          <w:i/>
-        </w:rPr>
-        <w:t>reemplazaBlue</w:t>
-      </w:r>
-      <w:proofErr w:type="spellEnd"/>
-      <w:r>
-        <w:rPr>
-          <w:i/>
-        </w:rPr>
-        <w:t xml:space="preserve"> y </w:t>
-      </w:r>
-      <w:proofErr w:type="spellStart"/>
-      <w:r>
-        <w:rPr>
-          <w:i/>
-        </w:rPr>
-        <w:t>reemplazaGreen</w:t>
-      </w:r>
-      <w:proofErr w:type="spellEnd"/>
-      <w:r>
-        <w:rPr>
-          <w:i/>
-        </w:rPr>
-        <w:t xml:space="preserve">), además todos son agregados al </w:t>
-      </w:r>
-      <w:proofErr w:type="spellStart"/>
-      <w:r>
-        <w:rPr>
-          <w:i/>
-        </w:rPr>
-        <w:t>sizer</w:t>
-      </w:r>
-      <w:proofErr w:type="spellEnd"/>
-      <w:r>
-        <w:rPr>
-          <w:i/>
-        </w:rPr>
-        <w:t>.</w:t>
-      </w:r>
-    </w:p>
+    <w:p/>
     <w:p>
       <w:pPr>
         <w:pStyle w:val="ListParagraph"/>
@@ -484,19 +675,19 @@
           <w:numId w:val="1"/>
         </w:numPr>
         <w:tabs>
-          <w:tab w:val="left" w:pos="2112"/>
-        </w:tabs>
-        <w:rPr>
-          <w:sz w:val="24"/>
-          <w:szCs w:val="24"/>
-        </w:rPr>
-      </w:pPr>
-      <w:r>
-        <w:rPr>
-          <w:sz w:val="24"/>
-          <w:szCs w:val="24"/>
-        </w:rPr>
-        <w:t xml:space="preserve">Aún dentro de </w:t>
+          <w:tab w:val="left" w:pos="1380"/>
+        </w:tabs>
+        <w:rPr>
+          <w:sz w:val="24"/>
+          <w:szCs w:val="24"/>
+        </w:rPr>
+      </w:pPr>
+      <w:r>
+        <w:rPr>
+          <w:sz w:val="24"/>
+          <w:szCs w:val="24"/>
+        </w:rPr>
+        <w:t xml:space="preserve">Agregue las funciones </w:t>
       </w:r>
       <w:proofErr w:type="spellStart"/>
       <w:r>
@@ -504,7 +695,7 @@
           <w:sz w:val="24"/>
           <w:szCs w:val="24"/>
         </w:rPr>
-        <w:t>InitUI</w:t>
+        <w:t>onBrowse</w:t>
       </w:r>
       <w:proofErr w:type="spellEnd"/>
       <w:r>
@@ -512,14 +703,44 @@
           <w:sz w:val="24"/>
           <w:szCs w:val="24"/>
         </w:rPr>
-        <w:t xml:space="preserve"> cree el marco para la imagen y el histograma de ejemplo</w:t>
-      </w:r>
-    </w:p>
-    <w:p>
-      <w:pPr>
-        <w:pStyle w:val="ListParagraph"/>
-        <w:tabs>
-          <w:tab w:val="left" w:pos="2112"/>
+        <w:t xml:space="preserve"> y </w:t>
+      </w:r>
+      <w:proofErr w:type="spellStart"/>
+      <w:r>
+        <w:rPr>
+          <w:sz w:val="24"/>
+          <w:szCs w:val="24"/>
+        </w:rPr>
+        <w:t>onView</w:t>
+      </w:r>
+      <w:proofErr w:type="spellEnd"/>
+      <w:r>
+        <w:rPr>
+          <w:sz w:val="24"/>
+          <w:szCs w:val="24"/>
+        </w:rPr>
+        <w:t xml:space="preserve"> (vistas </w:t>
+      </w:r>
+      <w:r>
+        <w:rPr>
+          <w:sz w:val="24"/>
+          <w:szCs w:val="24"/>
+        </w:rPr>
+        <w:t>en las guías anteriores</w:t>
+      </w:r>
+      <w:r>
+        <w:rPr>
+          <w:sz w:val="24"/>
+          <w:szCs w:val="24"/>
+        </w:rPr>
+        <w:t>)</w:t>
+      </w:r>
+    </w:p>
+    <w:p>
+      <w:pPr>
+        <w:pStyle w:val="ListParagraph"/>
+        <w:tabs>
+          <w:tab w:val="left" w:pos="1380"/>
         </w:tabs>
         <w:rPr>
           <w:sz w:val="24"/>
@@ -532,13 +753,31 @@
           <w:szCs w:val="24"/>
         </w:rPr>
         <w:pict>
-          <v:shape id="_x0000_i1029" type="#_x0000_t75" style="width:441.6pt;height:175.8pt">
-            <v:imagedata r:id="rId9" o:title="pixeles"/>
+          <v:shape id="_x0000_i1030" type="#_x0000_t75" style="width:444.75pt;height:333pt">
+            <v:imagedata r:id="rId10" o:title="caminando"/>
           </v:shape>
         </w:pict>
       </w:r>
     </w:p>
     <w:p/>
+    <w:p>
+      <w:pPr>
+        <w:tabs>
+          <w:tab w:val="left" w:pos="1752"/>
+        </w:tabs>
+      </w:pPr>
+      <w:r>
+        <w:lastRenderedPageBreak/>
+        <w:tab/>
+      </w:r>
+    </w:p>
+    <w:p>
+      <w:pPr>
+        <w:tabs>
+          <w:tab w:val="left" w:pos="1752"/>
+        </w:tabs>
+      </w:pPr>
+    </w:p>
     <w:p>
       <w:pPr>
         <w:pStyle w:val="ListParagraph"/>
@@ -547,72 +786,26 @@
           <w:numId w:val="1"/>
         </w:numPr>
         <w:tabs>
-          <w:tab w:val="left" w:pos="1380"/>
-        </w:tabs>
-        <w:rPr>
-          <w:sz w:val="24"/>
-          <w:szCs w:val="24"/>
-        </w:rPr>
-      </w:pPr>
-      <w:r>
-        <w:rPr>
-          <w:sz w:val="24"/>
-          <w:szCs w:val="24"/>
-        </w:rPr>
-        <w:t xml:space="preserve">Agregue las funciones </w:t>
-      </w:r>
-      <w:proofErr w:type="spellStart"/>
-      <w:r>
-        <w:rPr>
-          <w:sz w:val="24"/>
-          <w:szCs w:val="24"/>
-        </w:rPr>
-        <w:t>onBrowse</w:t>
-      </w:r>
-      <w:proofErr w:type="spellEnd"/>
-      <w:r>
-        <w:rPr>
-          <w:sz w:val="24"/>
-          <w:szCs w:val="24"/>
-        </w:rPr>
-        <w:t xml:space="preserve"> y </w:t>
-      </w:r>
-      <w:proofErr w:type="spellStart"/>
-      <w:r>
-        <w:rPr>
-          <w:sz w:val="24"/>
-          <w:szCs w:val="24"/>
-        </w:rPr>
-        <w:t>onView</w:t>
-      </w:r>
-      <w:proofErr w:type="spellEnd"/>
-      <w:r>
-        <w:rPr>
-          <w:sz w:val="24"/>
-          <w:szCs w:val="24"/>
-        </w:rPr>
-        <w:t xml:space="preserve"> (vistas </w:t>
-      </w:r>
-      <w:r>
-        <w:rPr>
-          <w:sz w:val="24"/>
-          <w:szCs w:val="24"/>
-        </w:rPr>
-        <w:t>en las guías anteriores</w:t>
-      </w:r>
-      <w:r>
-        <w:rPr>
-          <w:sz w:val="24"/>
-          <w:szCs w:val="24"/>
-        </w:rPr>
-        <w:t>)</w:t>
-      </w:r>
-    </w:p>
-    <w:p>
-      <w:pPr>
-        <w:pStyle w:val="ListParagraph"/>
-        <w:tabs>
-          <w:tab w:val="left" w:pos="1380"/>
+          <w:tab w:val="left" w:pos="1752"/>
+        </w:tabs>
+        <w:rPr>
+          <w:sz w:val="24"/>
+          <w:szCs w:val="24"/>
+        </w:rPr>
+      </w:pPr>
+      <w:r>
+        <w:rPr>
+          <w:sz w:val="24"/>
+          <w:szCs w:val="24"/>
+        </w:rPr>
+        <w:t>Agregue las funciones usadas en los botones de cargar histogramas RGB</w:t>
+      </w:r>
+    </w:p>
+    <w:p>
+      <w:pPr>
+        <w:pStyle w:val="ListParagraph"/>
+        <w:tabs>
+          <w:tab w:val="left" w:pos="1752"/>
         </w:tabs>
         <w:rPr>
           <w:sz w:val="24"/>
@@ -625,29 +818,171 @@
           <w:szCs w:val="24"/>
         </w:rPr>
         <w:pict>
-          <v:shape id="_x0000_i1034" type="#_x0000_t75" style="width:444.6pt;height:333pt">
-            <v:imagedata r:id="rId10" o:title="caminando"/>
+          <v:shape id="_x0000_i1031" type="#_x0000_t75" style="width:441.75pt;height:332.25pt">
+            <v:imagedata r:id="rId11" o:title="pixeles"/>
           </v:shape>
         </w:pict>
       </w:r>
     </w:p>
-    <w:p/>
-    <w:p>
-      <w:pPr>
-        <w:tabs>
-          <w:tab w:val="left" w:pos="1752"/>
-        </w:tabs>
-      </w:pPr>
-      <w:r>
-        <w:lastRenderedPageBreak/>
-        <w:tab/>
-      </w:r>
-    </w:p>
-    <w:p>
-      <w:pPr>
-        <w:tabs>
-          <w:tab w:val="left" w:pos="1752"/>
-        </w:tabs>
+    <w:p>
+      <w:pPr>
+        <w:tabs>
+          <w:tab w:val="left" w:pos="1752"/>
+        </w:tabs>
+        <w:ind w:left="708"/>
+        <w:rPr>
+          <w:i/>
+        </w:rPr>
+      </w:pPr>
+      <w:r>
+        <w:t xml:space="preserve"> </w:t>
+      </w:r>
+      <w:r>
+        <w:rPr>
+          <w:i/>
+        </w:rPr>
+        <w:t xml:space="preserve">Las funciones </w:t>
+      </w:r>
+      <w:proofErr w:type="spellStart"/>
+      <w:r>
+        <w:rPr>
+          <w:i/>
+        </w:rPr>
+        <w:t>getRedValues</w:t>
+      </w:r>
+      <w:proofErr w:type="spellEnd"/>
+      <w:r>
+        <w:rPr>
+          <w:i/>
+        </w:rPr>
+        <w:t xml:space="preserve">, </w:t>
+      </w:r>
+      <w:proofErr w:type="spellStart"/>
+      <w:r>
+        <w:rPr>
+          <w:i/>
+        </w:rPr>
+        <w:t>getGreenValues</w:t>
+      </w:r>
+      <w:proofErr w:type="spellEnd"/>
+      <w:r>
+        <w:rPr>
+          <w:i/>
+        </w:rPr>
+        <w:t xml:space="preserve"> y </w:t>
+      </w:r>
+      <w:proofErr w:type="spellStart"/>
+      <w:r>
+        <w:rPr>
+          <w:i/>
+        </w:rPr>
+        <w:t>getBlueValues</w:t>
+      </w:r>
+      <w:proofErr w:type="spellEnd"/>
+      <w:r>
+        <w:rPr>
+          <w:i/>
+        </w:rPr>
+        <w:t xml:space="preserve"> lo que hacen es retornar una lista con las intensidades de color de cada pixel de la imagen. Luego aquellas funciones son usadas para reemplazar el histograma con la lista de intensidades y el color correspondiente.</w:t>
+      </w:r>
+    </w:p>
+    <w:p>
+      <w:pPr>
+        <w:tabs>
+          <w:tab w:val="left" w:pos="1752"/>
+        </w:tabs>
+        <w:ind w:left="708"/>
+        <w:rPr>
+          <w:i/>
+        </w:rPr>
+      </w:pPr>
+    </w:p>
+    <w:p>
+      <w:pPr>
+        <w:tabs>
+          <w:tab w:val="left" w:pos="1752"/>
+        </w:tabs>
+        <w:ind w:left="708"/>
+        <w:rPr>
+          <w:i/>
+        </w:rPr>
+      </w:pPr>
+    </w:p>
+    <w:p>
+      <w:pPr>
+        <w:tabs>
+          <w:tab w:val="left" w:pos="1752"/>
+        </w:tabs>
+        <w:ind w:left="708"/>
+        <w:rPr>
+          <w:i/>
+        </w:rPr>
+      </w:pPr>
+    </w:p>
+    <w:p>
+      <w:pPr>
+        <w:tabs>
+          <w:tab w:val="left" w:pos="1752"/>
+        </w:tabs>
+        <w:ind w:left="708"/>
+        <w:rPr>
+          <w:i/>
+        </w:rPr>
+      </w:pPr>
+    </w:p>
+    <w:p>
+      <w:pPr>
+        <w:tabs>
+          <w:tab w:val="left" w:pos="1752"/>
+        </w:tabs>
+        <w:ind w:left="708"/>
+        <w:rPr>
+          <w:i/>
+        </w:rPr>
+      </w:pPr>
+    </w:p>
+    <w:p>
+      <w:pPr>
+        <w:tabs>
+          <w:tab w:val="left" w:pos="1752"/>
+        </w:tabs>
+        <w:ind w:left="708"/>
+        <w:rPr>
+          <w:i/>
+        </w:rPr>
+      </w:pPr>
+    </w:p>
+    <w:p>
+      <w:pPr>
+        <w:tabs>
+          <w:tab w:val="left" w:pos="1752"/>
+        </w:tabs>
+        <w:ind w:left="708"/>
+        <w:rPr>
+          <w:i/>
+        </w:rPr>
+      </w:pPr>
+    </w:p>
+    <w:p>
+      <w:pPr>
+        <w:tabs>
+          <w:tab w:val="left" w:pos="1752"/>
+        </w:tabs>
+        <w:ind w:left="708"/>
+        <w:rPr>
+          <w:i/>
+        </w:rPr>
+      </w:pPr>
+    </w:p>
+    <w:p>
+      <w:pPr>
+        <w:tabs>
+          <w:tab w:val="left" w:pos="1752"/>
+        </w:tabs>
+        <w:ind w:left="708"/>
+        <w:rPr>
+          <w:i/>
+        </w:rPr>
       </w:pPr>
     </w:p>
     <w:p>
@@ -670,8 +1005,31 @@
           <w:sz w:val="24"/>
           <w:szCs w:val="24"/>
         </w:rPr>
-        <w:t>Agregue las funciones usadas en los botones de cargar histogramas RGB</w:t>
-      </w:r>
+        <w:t>Agregue las clases de histograma (</w:t>
+      </w:r>
+      <w:r>
+        <w:rPr>
+          <w:sz w:val="24"/>
+          <w:szCs w:val="24"/>
+        </w:rPr>
+        <w:t>se hizo anteriormente en la guía de histograma a partir de matriz</w:t>
+      </w:r>
+      <w:r>
+        <w:rPr>
+          <w:sz w:val="24"/>
+          <w:szCs w:val="24"/>
+        </w:rPr>
+        <w:t xml:space="preserve">) y la función </w:t>
+      </w:r>
+      <w:proofErr w:type="spellStart"/>
+      <w:r>
+        <w:rPr>
+          <w:sz w:val="24"/>
+          <w:szCs w:val="24"/>
+        </w:rPr>
+        <w:t>main</w:t>
+      </w:r>
+      <w:proofErr w:type="spellEnd"/>
     </w:p>
     <w:p>
       <w:pPr>
@@ -690,170 +1048,225 @@
           <w:szCs w:val="24"/>
         </w:rPr>
         <w:pict>
-          <v:shape id="_x0000_i1031" type="#_x0000_t75" style="width:441.6pt;height:332.4pt">
-            <v:imagedata r:id="rId11" o:title="pixeles"/>
+          <v:shape id="_x0000_i1032" type="#_x0000_t75" style="width:441.75pt;height:327.75pt">
+            <v:imagedata r:id="rId12" o:title="pixeles"/>
           </v:shape>
         </w:pict>
       </w:r>
     </w:p>
     <w:p>
       <w:pPr>
-        <w:tabs>
-          <w:tab w:val="left" w:pos="1752"/>
-        </w:tabs>
-        <w:ind w:left="708"/>
-        <w:rPr>
-          <w:i/>
-        </w:rPr>
-      </w:pPr>
-      <w:r>
-        <w:t xml:space="preserve"> </w:t>
-      </w:r>
-      <w:r>
-        <w:rPr>
-          <w:i/>
-        </w:rPr>
-        <w:t xml:space="preserve">Las funciones </w:t>
-      </w:r>
-      <w:proofErr w:type="spellStart"/>
-      <w:r>
-        <w:rPr>
-          <w:i/>
-        </w:rPr>
-        <w:t>getRedValues</w:t>
-      </w:r>
-      <w:proofErr w:type="spellEnd"/>
-      <w:r>
-        <w:rPr>
-          <w:i/>
-        </w:rPr>
-        <w:t xml:space="preserve">, </w:t>
-      </w:r>
-      <w:proofErr w:type="spellStart"/>
-      <w:r>
-        <w:rPr>
-          <w:i/>
-        </w:rPr>
-        <w:t>getGreenValues</w:t>
-      </w:r>
-      <w:proofErr w:type="spellEnd"/>
-      <w:r>
-        <w:rPr>
-          <w:i/>
-        </w:rPr>
-        <w:t xml:space="preserve"> y </w:t>
-      </w:r>
-      <w:proofErr w:type="spellStart"/>
-      <w:r>
-        <w:rPr>
-          <w:i/>
-        </w:rPr>
-        <w:t>getBlueValues</w:t>
-      </w:r>
-      <w:proofErr w:type="spellEnd"/>
-      <w:r>
-        <w:rPr>
-          <w:i/>
-        </w:rPr>
-        <w:t xml:space="preserve"> lo que hacen es retornar una lista con las intensidades de color de cada pixel de la imagen. Luego aquellas funciones son usadas para reemplazar el histograma con la lista de intensidades y el color correspondiente.</w:t>
-      </w:r>
-    </w:p>
-    <w:p>
-      <w:pPr>
-        <w:tabs>
-          <w:tab w:val="left" w:pos="1752"/>
-        </w:tabs>
-        <w:ind w:left="708"/>
-        <w:rPr>
-          <w:i/>
-        </w:rPr>
-      </w:pPr>
-    </w:p>
-    <w:p>
-      <w:pPr>
-        <w:tabs>
-          <w:tab w:val="left" w:pos="1752"/>
-        </w:tabs>
-        <w:ind w:left="708"/>
-        <w:rPr>
-          <w:i/>
-        </w:rPr>
-      </w:pPr>
-    </w:p>
-    <w:p>
-      <w:pPr>
-        <w:tabs>
-          <w:tab w:val="left" w:pos="1752"/>
-        </w:tabs>
-        <w:ind w:left="708"/>
-        <w:rPr>
-          <w:i/>
-        </w:rPr>
-      </w:pPr>
-    </w:p>
-    <w:p>
-      <w:pPr>
-        <w:tabs>
-          <w:tab w:val="left" w:pos="1752"/>
-        </w:tabs>
-        <w:ind w:left="708"/>
-        <w:rPr>
-          <w:i/>
-        </w:rPr>
-      </w:pPr>
-    </w:p>
-    <w:p>
-      <w:pPr>
-        <w:tabs>
-          <w:tab w:val="left" w:pos="1752"/>
-        </w:tabs>
-        <w:ind w:left="708"/>
-        <w:rPr>
-          <w:i/>
-        </w:rPr>
-      </w:pPr>
-    </w:p>
-    <w:p>
-      <w:pPr>
-        <w:tabs>
-          <w:tab w:val="left" w:pos="1752"/>
-        </w:tabs>
-        <w:ind w:left="708"/>
-        <w:rPr>
-          <w:i/>
-        </w:rPr>
-      </w:pPr>
-    </w:p>
-    <w:p>
-      <w:pPr>
-        <w:tabs>
-          <w:tab w:val="left" w:pos="1752"/>
-        </w:tabs>
-        <w:ind w:left="708"/>
-        <w:rPr>
-          <w:i/>
-        </w:rPr>
-      </w:pPr>
-    </w:p>
-    <w:p>
-      <w:pPr>
-        <w:tabs>
-          <w:tab w:val="left" w:pos="1752"/>
-        </w:tabs>
-        <w:ind w:left="708"/>
-        <w:rPr>
-          <w:i/>
-        </w:rPr>
-      </w:pPr>
-    </w:p>
-    <w:p>
-      <w:pPr>
-        <w:tabs>
-          <w:tab w:val="left" w:pos="1752"/>
-        </w:tabs>
-        <w:ind w:left="708"/>
-        <w:rPr>
-          <w:i/>
+        <w:pStyle w:val="ListParagraph"/>
+        <w:tabs>
+          <w:tab w:val="left" w:pos="1752"/>
+        </w:tabs>
+        <w:rPr>
+          <w:sz w:val="24"/>
+          <w:szCs w:val="24"/>
+        </w:rPr>
+      </w:pPr>
+    </w:p>
+    <w:p>
+      <w:pPr>
+        <w:pStyle w:val="ListParagraph"/>
+        <w:tabs>
+          <w:tab w:val="left" w:pos="1752"/>
+        </w:tabs>
+        <w:rPr>
+          <w:sz w:val="24"/>
+          <w:szCs w:val="24"/>
+        </w:rPr>
+      </w:pPr>
+    </w:p>
+    <w:p>
+      <w:pPr>
+        <w:pStyle w:val="ListParagraph"/>
+        <w:tabs>
+          <w:tab w:val="left" w:pos="1752"/>
+        </w:tabs>
+        <w:rPr>
+          <w:sz w:val="24"/>
+          <w:szCs w:val="24"/>
+        </w:rPr>
+      </w:pPr>
+    </w:p>
+    <w:p>
+      <w:pPr>
+        <w:pStyle w:val="ListParagraph"/>
+        <w:tabs>
+          <w:tab w:val="left" w:pos="1752"/>
+        </w:tabs>
+        <w:rPr>
+          <w:sz w:val="24"/>
+          <w:szCs w:val="24"/>
+        </w:rPr>
+      </w:pPr>
+    </w:p>
+    <w:p>
+      <w:pPr>
+        <w:pStyle w:val="ListParagraph"/>
+        <w:tabs>
+          <w:tab w:val="left" w:pos="1752"/>
+        </w:tabs>
+        <w:rPr>
+          <w:sz w:val="24"/>
+          <w:szCs w:val="24"/>
+        </w:rPr>
+      </w:pPr>
+    </w:p>
+    <w:p>
+      <w:pPr>
+        <w:pStyle w:val="ListParagraph"/>
+        <w:tabs>
+          <w:tab w:val="left" w:pos="1752"/>
+        </w:tabs>
+        <w:rPr>
+          <w:sz w:val="24"/>
+          <w:szCs w:val="24"/>
+        </w:rPr>
+      </w:pPr>
+    </w:p>
+    <w:p>
+      <w:pPr>
+        <w:pStyle w:val="ListParagraph"/>
+        <w:tabs>
+          <w:tab w:val="left" w:pos="1752"/>
+        </w:tabs>
+        <w:rPr>
+          <w:sz w:val="24"/>
+          <w:szCs w:val="24"/>
+        </w:rPr>
+      </w:pPr>
+    </w:p>
+    <w:p>
+      <w:pPr>
+        <w:pStyle w:val="ListParagraph"/>
+        <w:tabs>
+          <w:tab w:val="left" w:pos="1752"/>
+        </w:tabs>
+        <w:rPr>
+          <w:sz w:val="24"/>
+          <w:szCs w:val="24"/>
+        </w:rPr>
+      </w:pPr>
+    </w:p>
+    <w:p>
+      <w:pPr>
+        <w:pStyle w:val="ListParagraph"/>
+        <w:tabs>
+          <w:tab w:val="left" w:pos="1752"/>
+        </w:tabs>
+        <w:rPr>
+          <w:sz w:val="24"/>
+          <w:szCs w:val="24"/>
+        </w:rPr>
+      </w:pPr>
+    </w:p>
+    <w:p>
+      <w:pPr>
+        <w:pStyle w:val="ListParagraph"/>
+        <w:tabs>
+          <w:tab w:val="left" w:pos="1752"/>
+        </w:tabs>
+        <w:rPr>
+          <w:sz w:val="24"/>
+          <w:szCs w:val="24"/>
+        </w:rPr>
+      </w:pPr>
+    </w:p>
+    <w:p>
+      <w:pPr>
+        <w:pStyle w:val="ListParagraph"/>
+        <w:tabs>
+          <w:tab w:val="left" w:pos="1752"/>
+        </w:tabs>
+        <w:rPr>
+          <w:sz w:val="24"/>
+          <w:szCs w:val="24"/>
+        </w:rPr>
+      </w:pPr>
+    </w:p>
+    <w:p>
+      <w:pPr>
+        <w:pStyle w:val="ListParagraph"/>
+        <w:tabs>
+          <w:tab w:val="left" w:pos="1752"/>
+        </w:tabs>
+        <w:rPr>
+          <w:sz w:val="24"/>
+          <w:szCs w:val="24"/>
+        </w:rPr>
+      </w:pPr>
+    </w:p>
+    <w:p>
+      <w:pPr>
+        <w:pStyle w:val="ListParagraph"/>
+        <w:tabs>
+          <w:tab w:val="left" w:pos="1752"/>
+        </w:tabs>
+        <w:rPr>
+          <w:sz w:val="24"/>
+          <w:szCs w:val="24"/>
+        </w:rPr>
+      </w:pPr>
+    </w:p>
+    <w:p>
+      <w:pPr>
+        <w:pStyle w:val="ListParagraph"/>
+        <w:tabs>
+          <w:tab w:val="left" w:pos="1752"/>
+        </w:tabs>
+        <w:rPr>
+          <w:sz w:val="24"/>
+          <w:szCs w:val="24"/>
+        </w:rPr>
+      </w:pPr>
+    </w:p>
+    <w:p>
+      <w:pPr>
+        <w:pStyle w:val="ListParagraph"/>
+        <w:tabs>
+          <w:tab w:val="left" w:pos="1752"/>
+        </w:tabs>
+        <w:rPr>
+          <w:sz w:val="24"/>
+          <w:szCs w:val="24"/>
+        </w:rPr>
+      </w:pPr>
+    </w:p>
+    <w:p>
+      <w:pPr>
+        <w:pStyle w:val="ListParagraph"/>
+        <w:tabs>
+          <w:tab w:val="left" w:pos="1752"/>
+        </w:tabs>
+        <w:rPr>
+          <w:sz w:val="24"/>
+          <w:szCs w:val="24"/>
+        </w:rPr>
+      </w:pPr>
+    </w:p>
+    <w:p>
+      <w:pPr>
+        <w:pStyle w:val="ListParagraph"/>
+        <w:tabs>
+          <w:tab w:val="left" w:pos="1752"/>
+        </w:tabs>
+        <w:rPr>
+          <w:sz w:val="24"/>
+          <w:szCs w:val="24"/>
+        </w:rPr>
+      </w:pPr>
+    </w:p>
+    <w:p>
+      <w:pPr>
+        <w:pStyle w:val="ListParagraph"/>
+        <w:tabs>
+          <w:tab w:val="left" w:pos="1752"/>
+        </w:tabs>
+        <w:rPr>
+          <w:sz w:val="24"/>
+          <w:szCs w:val="24"/>
         </w:rPr>
       </w:pPr>
     </w:p>
@@ -877,65 +1290,115 @@
           <w:sz w:val="24"/>
           <w:szCs w:val="24"/>
         </w:rPr>
-        <w:t>Agregue las clases de histograma (</w:t>
-      </w:r>
-      <w:r>
-        <w:rPr>
-          <w:sz w:val="24"/>
-          <w:szCs w:val="24"/>
-        </w:rPr>
-        <w:t>se hizo anteriormente en la guía de histograma a partir de matriz</w:t>
-      </w:r>
-      <w:r>
-        <w:rPr>
-          <w:sz w:val="24"/>
-          <w:szCs w:val="24"/>
-        </w:rPr>
-        <w:t xml:space="preserve">) y la función </w:t>
-      </w:r>
-      <w:proofErr w:type="spellStart"/>
-      <w:r>
-        <w:rPr>
-          <w:sz w:val="24"/>
-          <w:szCs w:val="24"/>
-        </w:rPr>
-        <w:t>main</w:t>
-      </w:r>
-      <w:proofErr w:type="spellEnd"/>
-    </w:p>
-    <w:p>
-      <w:pPr>
-        <w:pStyle w:val="ListParagraph"/>
-        <w:tabs>
-          <w:tab w:val="left" w:pos="1752"/>
-        </w:tabs>
-        <w:rPr>
-          <w:sz w:val="24"/>
-          <w:szCs w:val="24"/>
-        </w:rPr>
-      </w:pPr>
-      <w:r>
-        <w:rPr>
-          <w:sz w:val="24"/>
-          <w:szCs w:val="24"/>
-        </w:rPr>
-        <w:pict>
-          <v:shape id="_x0000_i1032" type="#_x0000_t75" style="width:441.6pt;height:328.2pt">
-            <v:imagedata r:id="rId12" o:title="pixeles"/>
-          </v:shape>
-        </w:pict>
-      </w:r>
-    </w:p>
-    <w:p>
-      <w:pPr>
-        <w:pStyle w:val="ListParagraph"/>
-        <w:tabs>
-          <w:tab w:val="left" w:pos="1752"/>
-        </w:tabs>
-        <w:rPr>
-          <w:sz w:val="24"/>
-          <w:szCs w:val="24"/>
-        </w:rPr>
+        <w:t>Corra el programa y observe los histogramas de colores con la imagen “lena.jpg”</w:t>
+      </w:r>
+    </w:p>
+    <w:p>
+      <w:pPr>
+        <w:pStyle w:val="ListParagraph"/>
+        <w:tabs>
+          <w:tab w:val="left" w:pos="1752"/>
+        </w:tabs>
+        <w:rPr>
+          <w:noProof/>
+          <w:sz w:val="24"/>
+          <w:szCs w:val="24"/>
+        </w:rPr>
+      </w:pPr>
+      <w:r>
+        <w:rPr>
+          <w:noProof/>
+          <w:sz w:val="24"/>
+          <w:szCs w:val="24"/>
+        </w:rPr>
+        <w:drawing>
+          <wp:inline distT="0" distB="0" distL="0" distR="0">
+            <wp:extent cx="5553075" cy="4236085"/>
+            <wp:effectExtent l="0" t="0" r="9525" b="0"/>
+            <wp:docPr id="2" name="Picture 2"/>
+            <wp:cNvGraphicFramePr>
+              <a:graphicFrameLocks xmlns:a="http://schemas.openxmlformats.org/drawingml/2006/main" noChangeAspect="1"/>
+            </wp:cNvGraphicFramePr>
+            <a:graphic xmlns:a="http://schemas.openxmlformats.org/drawingml/2006/main">
+              <a:graphicData uri="http://schemas.openxmlformats.org/drawingml/2006/picture">
+                <pic:pic xmlns:pic="http://schemas.openxmlformats.org/drawingml/2006/picture">
+                  <pic:nvPicPr>
+                    <pic:cNvPr id="0" name="Picture 11"/>
+                    <pic:cNvPicPr>
+                      <a:picLocks noChangeAspect="1" noChangeArrowheads="1"/>
+                    </pic:cNvPicPr>
+                  </pic:nvPicPr>
+                  <pic:blipFill>
+                    <a:blip r:embed="rId13">
+                      <a:extLst>
+                        <a:ext uri="{28A0092B-C50C-407E-A947-70E740481C1C}">
+                          <a14:useLocalDpi xmlns:a14="http://schemas.microsoft.com/office/drawing/2010/main" val="0"/>
+                        </a:ext>
+                      </a:extLst>
+                    </a:blip>
+                    <a:srcRect/>
+                    <a:stretch>
+                      <a:fillRect/>
+                    </a:stretch>
+                  </pic:blipFill>
+                  <pic:spPr bwMode="auto">
+                    <a:xfrm>
+                      <a:off x="0" y="0"/>
+                      <a:ext cx="5555700" cy="4238087"/>
+                    </a:xfrm>
+                    <a:prstGeom prst="rect">
+                      <a:avLst/>
+                    </a:prstGeom>
+                    <a:noFill/>
+                    <a:ln>
+                      <a:noFill/>
+                    </a:ln>
+                  </pic:spPr>
+                </pic:pic>
+              </a:graphicData>
+            </a:graphic>
+          </wp:inline>
+        </w:drawing>
+      </w:r>
+    </w:p>
+    <w:p>
+      <w:pPr>
+        <w:tabs>
+          <w:tab w:val="left" w:pos="1752"/>
+        </w:tabs>
+        <w:ind w:left="708"/>
+        <w:rPr>
+          <w:i/>
+        </w:rPr>
+      </w:pPr>
+      <w:r>
+        <w:rPr>
+          <w:i/>
+        </w:rPr>
+        <w:t>Observe como no se ocupa parte del espectro</w:t>
+      </w:r>
+      <w:r>
+        <w:rPr>
+          <w:i/>
+        </w:rPr>
+        <w:t xml:space="preserve"> ¿Ocupar todo el espectro sería bueno o malo? ¿Por qué?</w:t>
+      </w:r>
+    </w:p>
+    <w:p/>
+    <w:p>
+      <w:pPr>
+        <w:rPr>
+          <w:noProof/>
+          <w:sz w:val="24"/>
+          <w:szCs w:val="24"/>
+        </w:rPr>
+      </w:pPr>
+    </w:p>
+    <w:p>
+      <w:pPr>
+        <w:tabs>
+          <w:tab w:val="left" w:pos="5700"/>
+        </w:tabs>
       </w:pPr>
     </w:p>
     <w:sectPr>
@@ -949,7 +1412,7 @@
 </file>
 
 <file path=word/numbering.xml><?xml version="1.0" encoding="utf-8"?>
-<w:numbering xmlns:wpc="http://schemas.microsoft.com/office/word/2010/wordprocessingCanvas" xmlns:cx="http://schemas.microsoft.com/office/drawing/2014/chartex" xmlns:mc="http://schemas.openxmlformats.org/markup-compatibility/2006" xmlns:o="urn:schemas-microsoft-com:office:office" xmlns:r="http://schemas.openxmlformats.org/officeDocument/2006/relationships" xmlns:m="http://schemas.openxmlformats.org/officeDocument/2006/math" xmlns:v="urn:schemas-microsoft-com:vml" xmlns:wp14="http://schemas.microsoft.com/office/word/2010/wordprocessingDrawing" xmlns:wp="http://schemas.openxmlformats.org/drawingml/2006/wordprocessingDrawing" xmlns:w10="urn:schemas-microsoft-com:office:word" xmlns:w="http://schemas.openxmlformats.org/wordprocessingml/2006/main" xmlns:w14="http://schemas.microsoft.com/office/word/2010/wordml" xmlns:w15="http://schemas.microsoft.com/office/word/2012/wordml" xmlns:w16se="http://schemas.microsoft.com/office/word/2015/wordml/symex" xmlns:wpg="http://schemas.microsoft.com/office/word/2010/wordprocessingGroup" xmlns:wpi="http://schemas.microsoft.com/office/word/2010/wordprocessingInk" xmlns:wne="http://schemas.microsoft.com/office/word/2006/wordml" xmlns:wps="http://schemas.microsoft.com/office/word/2010/wordprocessingShape" mc:Ignorable="w14 w15 w16se wp14">
+<w:numbering xmlns:wpc="http://schemas.microsoft.com/office/word/2010/wordprocessingCanvas" xmlns:cx="http://schemas.microsoft.com/office/drawing/2014/chartex" xmlns:cx1="http://schemas.microsoft.com/office/drawing/2015/9/8/chartex" xmlns:cx2="http://schemas.microsoft.com/office/drawing/2015/10/21/chartex" xmlns:cx3="http://schemas.microsoft.com/office/drawing/2016/5/9/chartex" xmlns:cx4="http://schemas.microsoft.com/office/drawing/2016/5/10/chartex" xmlns:cx5="http://schemas.microsoft.com/office/drawing/2016/5/11/chartex" xmlns:cx6="http://schemas.microsoft.com/office/drawing/2016/5/12/chartex" xmlns:cx7="http://schemas.microsoft.com/office/drawing/2016/5/13/chartex" xmlns:cx8="http://schemas.microsoft.com/office/drawing/2016/5/14/chartex" xmlns:mc="http://schemas.openxmlformats.org/markup-compatibility/2006" xmlns:aink="http://schemas.microsoft.com/office/drawing/2016/ink" xmlns:am3d="http://schemas.microsoft.com/office/drawing/2017/model3d" xmlns:o="urn:schemas-microsoft-com:office:office" xmlns:r="http://schemas.openxmlformats.org/officeDocument/2006/relationships" xmlns:m="http://schemas.openxmlformats.org/officeDocument/2006/math" xmlns:v="urn:schemas-microsoft-com:vml" xmlns:wp14="http://schemas.microsoft.com/office/word/2010/wordprocessingDrawing" xmlns:wp="http://schemas.openxmlformats.org/drawingml/2006/wordprocessingDrawing" xmlns:w10="urn:schemas-microsoft-com:office:word" xmlns:w="http://schemas.openxmlformats.org/wordprocessingml/2006/main" xmlns:w14="http://schemas.microsoft.com/office/word/2010/wordml" xmlns:w15="http://schemas.microsoft.com/office/word/2012/wordml" xmlns:w16cid="http://schemas.microsoft.com/office/word/2016/wordml/cid" xmlns:w16se="http://schemas.microsoft.com/office/word/2015/wordml/symex" xmlns:wpg="http://schemas.microsoft.com/office/word/2010/wordprocessingGroup" xmlns:wpi="http://schemas.microsoft.com/office/word/2010/wordprocessingInk" xmlns:wne="http://schemas.microsoft.com/office/word/2006/wordml" xmlns:wps="http://schemas.microsoft.com/office/word/2010/wordprocessingShape" mc:Ignorable="w14 w15 w16se w16cid wp14">
   <w:abstractNum w:abstractNumId="0" w15:restartNumberingAfterBreak="0">
     <w:nsid w:val="30167FC5"/>
     <w:multiLevelType w:val="hybridMultilevel"/>
@@ -1046,7 +1509,7 @@
 </file>
 
 <file path=word/styles.xml><?xml version="1.0" encoding="utf-8"?>
-<w:styles xmlns:mc="http://schemas.openxmlformats.org/markup-compatibility/2006" xmlns:r="http://schemas.openxmlformats.org/officeDocument/2006/relationships" xmlns:w="http://schemas.openxmlformats.org/wordprocessingml/2006/main" xmlns:w14="http://schemas.microsoft.com/office/word/2010/wordml" xmlns:w15="http://schemas.microsoft.com/office/word/2012/wordml" xmlns:w16se="http://schemas.microsoft.com/office/word/2015/wordml/symex" mc:Ignorable="w14 w15 w16se">
+<w:styles xmlns:mc="http://schemas.openxmlformats.org/markup-compatibility/2006" xmlns:r="http://schemas.openxmlformats.org/officeDocument/2006/relationships" xmlns:w="http://schemas.openxmlformats.org/wordprocessingml/2006/main" xmlns:w14="http://schemas.microsoft.com/office/word/2010/wordml" xmlns:w15="http://schemas.microsoft.com/office/word/2012/wordml" xmlns:w16cid="http://schemas.microsoft.com/office/word/2016/wordml/cid" xmlns:w16se="http://schemas.microsoft.com/office/word/2015/wordml/symex" mc:Ignorable="w14 w15 w16se w16cid">
   <w:docDefaults>
     <w:rPrDefault>
       <w:rPr>
@@ -1062,7 +1525,7 @@
       </w:pPr>
     </w:pPrDefault>
   </w:docDefaults>
-  <w:latentStyles w:defLockedState="0" w:defUIPriority="99" w:defSemiHidden="0" w:defUnhideWhenUsed="0" w:defQFormat="0" w:count="371">
+  <w:latentStyles w:defLockedState="0" w:defUIPriority="99" w:defSemiHidden="0" w:defUnhideWhenUsed="0" w:defQFormat="0" w:count="377">
     <w:lsdException w:name="Normal" w:uiPriority="0" w:qFormat="1"/>
     <w:lsdException w:name="heading 1" w:uiPriority="9" w:qFormat="1"/>
     <w:lsdException w:name="heading 2" w:semiHidden="1" w:uiPriority="9" w:unhideWhenUsed="1" w:qFormat="1"/>
@@ -1210,11 +1673,8 @@
     <w:lsdException w:name="Table 3D effects 3" w:semiHidden="1" w:unhideWhenUsed="1"/>
     <w:lsdException w:name="Table Contemporary" w:semiHidden="1" w:unhideWhenUsed="1"/>
     <w:lsdException w:name="Table Elegant" w:semiHidden="1" w:unhideWhenUsed="1"/>
-    <w:lsdException w:name="Table Professional" w:semiHidden="1" w:unhideWhenUsed="1"/>
     <w:lsdException w:name="Table Subtle 1" w:semiHidden="1" w:unhideWhenUsed="1"/>
     <w:lsdException w:name="Table Subtle 2" w:semiHidden="1" w:unhideWhenUsed="1"/>
-    <w:lsdException w:name="Table Web 1" w:semiHidden="1" w:unhideWhenUsed="1"/>
-    <w:lsdException w:name="Table Web 2" w:semiHidden="1" w:unhideWhenUsed="1"/>
     <w:lsdException w:name="Table Web 3" w:semiHidden="1" w:unhideWhenUsed="1"/>
     <w:lsdException w:name="Balloon Text" w:semiHidden="1" w:unhideWhenUsed="1"/>
     <w:lsdException w:name="Table Grid" w:uiPriority="39"/>
@@ -1434,6 +1894,12 @@
     <w:lsdException w:name="List Table 5 Dark Accent 6" w:uiPriority="50"/>
     <w:lsdException w:name="List Table 6 Colorful Accent 6" w:uiPriority="51"/>
     <w:lsdException w:name="List Table 7 Colorful Accent 6" w:uiPriority="52"/>
+    <w:lsdException w:name="Mention" w:semiHidden="1" w:unhideWhenUsed="1"/>
+    <w:lsdException w:name="Smart Hyperlink" w:semiHidden="1" w:unhideWhenUsed="1"/>
+    <w:lsdException w:name="Hashtag" w:semiHidden="1" w:unhideWhenUsed="1"/>
+    <w:lsdException w:name="Unresolved Mention" w:semiHidden="1" w:unhideWhenUsed="1"/>
+    <w:lsdException w:name="Smart Link" w:semiHidden="1" w:unhideWhenUsed="1"/>
+    <w:lsdException w:name="Smart Link Error" w:semiHidden="1" w:unhideWhenUsed="1"/>
   </w:latentStyles>
   <w:style w:type="paragraph" w:default="1" w:styleId="Normal">
     <w:name w:val="Normal"/>

</xml_diff>